<commit_message>
actualizacion de datos 11/09/024
</commit_message>
<xml_diff>
--- a/SEMESTRE 5/ARQUITECTURA SOFTWARE/GTI-F-007_Formato_Documento_de_Arquitectura.docx
+++ b/SEMESTRE 5/ARQUITECTURA SOFTWARE/GTI-F-007_Formato_Documento_de_Arquitectura.docx
@@ -4531,10 +4531,10 @@
           <w:szCs w:val="36"/>
         </w:rPr>
       </w:pPr>
-      <w:bookmarkStart w:id="39" w:name="_Toc360612770"/>
-      <w:bookmarkStart w:id="40" w:name="_Toc360612988"/>
-      <w:bookmarkStart w:id="41" w:name="_Toc360613437"/>
-      <w:bookmarkStart w:id="42" w:name="_Toc160029233"/>
+      <w:bookmarkStart w:id="39" w:name="_Toc160029233"/>
+      <w:bookmarkStart w:id="40" w:name="_Toc360612770"/>
+      <w:bookmarkStart w:id="41" w:name="_Toc360612988"/>
+      <w:bookmarkStart w:id="42" w:name="_Toc360613437"/>
       <w:r>
         <w:rPr>
           <w:sz w:val="36"/>
@@ -4542,7 +4542,7 @@
         </w:rPr>
         <w:t>Vista de Casos de Uso</w:t>
       </w:r>
-      <w:bookmarkEnd w:id="42"/>
+      <w:bookmarkEnd w:id="39"/>
     </w:p>
     <w:p>
       <w:pPr>
@@ -8281,23 +8281,7 @@
                 <w:color w:val="FF0000"/>
                 <w:lang w:val="es-CO"/>
               </w:rPr>
-              <w:t xml:space="preserve"> </w:t>
-            </w:r>
-            <w:proofErr w:type="spellStart"/>
-            <w:r>
-              <w:rPr>
-                <w:color w:val="FF0000"/>
-                <w:lang w:val="es-CO"/>
-              </w:rPr>
-              <w:t>of</w:t>
-            </w:r>
-            <w:proofErr w:type="spellEnd"/>
-            <w:r>
-              <w:rPr>
-                <w:color w:val="FF0000"/>
-                <w:lang w:val="es-CO"/>
-              </w:rPr>
-              <w:t xml:space="preserve"> a </w:t>
+              <w:t xml:space="preserve"> of a </w:t>
             </w:r>
             <w:proofErr w:type="spellStart"/>
             <w:r>
@@ -13306,23 +13290,7 @@
                 <w:color w:val="FF0000"/>
                 <w:lang w:val="es-CO"/>
               </w:rPr>
-              <w:t xml:space="preserve"> </w:t>
-            </w:r>
-            <w:proofErr w:type="spellStart"/>
-            <w:r>
-              <w:rPr>
-                <w:color w:val="FF0000"/>
-                <w:lang w:val="es-CO"/>
-              </w:rPr>
-              <w:t>of</w:t>
-            </w:r>
-            <w:proofErr w:type="spellEnd"/>
-            <w:r>
-              <w:rPr>
-                <w:color w:val="FF0000"/>
-                <w:lang w:val="es-CO"/>
-              </w:rPr>
-              <w:t xml:space="preserve"> a </w:t>
+              <w:t xml:space="preserve"> of a </w:t>
             </w:r>
             <w:proofErr w:type="spellStart"/>
             <w:r>
@@ -14440,9 +14408,9 @@
       <w:r>
         <w:t>Diagramas – Clases</w:t>
       </w:r>
-      <w:bookmarkEnd w:id="39"/>
       <w:bookmarkEnd w:id="40"/>
       <w:bookmarkEnd w:id="41"/>
+      <w:bookmarkEnd w:id="42"/>
     </w:p>
     <w:p>
       <w:pPr>
@@ -14466,6 +14434,7 @@
       </w:pPr>
       <w:r>
         <w:rPr>
+          <w:noProof/>
           <w:lang w:val="es-CO"/>
         </w:rPr>
         <w:drawing>
@@ -14593,18 +14562,959 @@
         <mc:AlternateContent>
           <mc:Choice Requires="wps">
             <w:drawing>
-              <wp:anchor distT="0" distB="0" distL="114300" distR="114300" simplePos="0" relativeHeight="251670528" behindDoc="0" locked="0" layoutInCell="1" allowOverlap="1" wp14:anchorId="4D7250DD" wp14:editId="6D1B4F6F">
+              <wp:anchor distT="0" distB="0" distL="114300" distR="114300" simplePos="0" relativeHeight="251670528" behindDoc="0" locked="0" layoutInCell="1" allowOverlap="1" wp14:anchorId="4D7250DD" wp14:editId="58869640">
                 <wp:simplePos x="0" y="0"/>
                 <wp:positionH relativeFrom="column">
-                  <wp:posOffset>4419600</wp:posOffset>
+                  <wp:posOffset>4425100</wp:posOffset>
                 </wp:positionH>
                 <wp:positionV relativeFrom="paragraph">
-                  <wp:posOffset>818061</wp:posOffset>
+                  <wp:posOffset>861676</wp:posOffset>
+                </wp:positionV>
+                <wp:extent cx="520537" cy="316871"/>
+                <wp:effectExtent l="0" t="0" r="0" b="6985"/>
+                <wp:wrapNone/>
+                <wp:docPr id="312697649" name="Cuadro de texto 5"/>
+                <wp:cNvGraphicFramePr/>
+                <a:graphic xmlns:a="http://schemas.openxmlformats.org/drawingml/2006/main">
+                  <a:graphicData uri="http://schemas.microsoft.com/office/word/2010/wordprocessingShape">
+                    <wps:wsp>
+                      <wps:cNvSpPr txBox="1"/>
+                      <wps:spPr>
+                        <a:xfrm>
+                          <a:off x="0" y="0"/>
+                          <a:ext cx="520537" cy="316871"/>
+                        </a:xfrm>
+                        <a:prstGeom prst="rect">
+                          <a:avLst/>
+                        </a:prstGeom>
+                        <a:noFill/>
+                        <a:ln w="6350">
+                          <a:noFill/>
+                        </a:ln>
+                      </wps:spPr>
+                      <wps:txbx>
+                        <w:txbxContent>
+                          <w:p>
+                            <w:pPr>
+                              <w:rPr>
+                                <w:color w:val="000000" w:themeColor="text1"/>
+                                <w:sz w:val="14"/>
+                                <w:szCs w:val="14"/>
+                                <w:lang w:val="es-MX"/>
+                              </w:rPr>
+                            </w:pPr>
+                            <w:r>
+                              <w:rPr>
+                                <w:color w:val="000000" w:themeColor="text1"/>
+                                <w:sz w:val="14"/>
+                                <w:szCs w:val="14"/>
+                                <w:lang w:val="es-MX"/>
+                              </w:rPr>
+                              <w:t>MAIN</w:t>
+                            </w:r>
+                            <w:r>
+                              <w:rPr>
+                                <w:color w:val="000000" w:themeColor="text1"/>
+                                <w:sz w:val="14"/>
+                                <w:szCs w:val="14"/>
+                                <w:lang w:val="es-MX"/>
+                              </w:rPr>
+                              <w:br/>
+                            </w:r>
+                            <w:r>
+                              <w:rPr>
+                                <w:color w:val="000000" w:themeColor="text1"/>
+                                <w:sz w:val="8"/>
+                                <w:szCs w:val="8"/>
+                                <w:lang w:val="es-MX"/>
+                              </w:rPr>
+                              <w:t>INDEX.</w:t>
+                            </w:r>
+                            <w:r>
+                              <w:rPr>
+                                <w:color w:val="000000" w:themeColor="text1"/>
+                                <w:sz w:val="8"/>
+                                <w:szCs w:val="8"/>
+                                <w:lang w:val="es-MX"/>
+                              </w:rPr>
+                              <w:t>HTML</w:t>
+                            </w:r>
+                          </w:p>
+                        </w:txbxContent>
+                      </wps:txbx>
+                      <wps:bodyPr rot="0" spcFirstLastPara="0" vertOverflow="overflow" horzOverflow="overflow" vert="horz" wrap="square" lIns="91440" tIns="45720" rIns="91440" bIns="45720" numCol="1" spcCol="0" rtlCol="0" fromWordArt="0" anchor="t" anchorCtr="0" forceAA="0" compatLnSpc="1">
+                        <a:prstTxWarp prst="textNoShape">
+                          <a:avLst/>
+                        </a:prstTxWarp>
+                        <a:noAutofit/>
+                      </wps:bodyPr>
+                    </wps:wsp>
+                  </a:graphicData>
+                </a:graphic>
+                <wp14:sizeRelH relativeFrom="margin">
+                  <wp14:pctWidth>0</wp14:pctWidth>
+                </wp14:sizeRelH>
+                <wp14:sizeRelV relativeFrom="margin">
+                  <wp14:pctHeight>0</wp14:pctHeight>
+                </wp14:sizeRelV>
+              </wp:anchor>
+            </w:drawing>
+          </mc:Choice>
+          <mc:Fallback>
+            <w:pict>
+              <v:shapetype w14:anchorId="4D7250DD" id="_x0000_t202" coordsize="21600,21600" o:spt="202" path="m,l,21600r21600,l21600,xe">
+                <v:stroke joinstyle="miter"/>
+                <v:path gradientshapeok="t" o:connecttype="rect"/>
+              </v:shapetype>
+              <v:shape id="Cuadro de texto 5" o:spid="_x0000_s1026" type="#_x0000_t202" style="position:absolute;left:0;text-align:left;margin-left:348.45pt;margin-top:67.85pt;width:41pt;height:24.95pt;z-index:251670528;visibility:visible;mso-wrap-style:square;mso-width-percent:0;mso-height-percent:0;mso-wrap-distance-left:9pt;mso-wrap-distance-top:0;mso-wrap-distance-right:9pt;mso-wrap-distance-bottom:0;mso-position-horizontal:absolute;mso-position-horizontal-relative:text;mso-position-vertical:absolute;mso-position-vertical-relative:text;mso-width-percent:0;mso-height-percent:0;mso-width-relative:margin;mso-height-relative:margin;v-text-anchor:top" o:gfxdata="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" filled="f" stroked="f" strokeweight=".5pt">
+                <v:textbox>
+                  <w:txbxContent>
+                    <w:p>
+                      <w:pPr>
+                        <w:rPr>
+                          <w:color w:val="000000" w:themeColor="text1"/>
+                          <w:sz w:val="14"/>
+                          <w:szCs w:val="14"/>
+                          <w:lang w:val="es-MX"/>
+                        </w:rPr>
+                      </w:pPr>
+                      <w:r>
+                        <w:rPr>
+                          <w:color w:val="000000" w:themeColor="text1"/>
+                          <w:sz w:val="14"/>
+                          <w:szCs w:val="14"/>
+                          <w:lang w:val="es-MX"/>
+                        </w:rPr>
+                        <w:t>MAIN</w:t>
+                      </w:r>
+                      <w:r>
+                        <w:rPr>
+                          <w:color w:val="000000" w:themeColor="text1"/>
+                          <w:sz w:val="14"/>
+                          <w:szCs w:val="14"/>
+                          <w:lang w:val="es-MX"/>
+                        </w:rPr>
+                        <w:br/>
+                      </w:r>
+                      <w:r>
+                        <w:rPr>
+                          <w:color w:val="000000" w:themeColor="text1"/>
+                          <w:sz w:val="8"/>
+                          <w:szCs w:val="8"/>
+                          <w:lang w:val="es-MX"/>
+                        </w:rPr>
+                        <w:t>INDEX.</w:t>
+                      </w:r>
+                      <w:r>
+                        <w:rPr>
+                          <w:color w:val="000000" w:themeColor="text1"/>
+                          <w:sz w:val="8"/>
+                          <w:szCs w:val="8"/>
+                          <w:lang w:val="es-MX"/>
+                        </w:rPr>
+                        <w:t>HTML</w:t>
+                      </w:r>
+                    </w:p>
+                  </w:txbxContent>
+                </v:textbox>
+              </v:shape>
+            </w:pict>
+          </mc:Fallback>
+        </mc:AlternateContent>
+      </w:r>
+      <w:r>
+        <w:rPr>
+          <w:noProof/>
+          <w:lang w:val="es-ES_tradnl" w:eastAsia="ja-JP"/>
+        </w:rPr>
+        <mc:AlternateContent>
+          <mc:Choice Requires="wps">
+            <w:drawing>
+              <wp:anchor distT="0" distB="0" distL="114300" distR="114300" simplePos="0" relativeHeight="251678720" behindDoc="0" locked="0" layoutInCell="1" allowOverlap="1" wp14:anchorId="551B3C45" wp14:editId="051D1A03">
+                <wp:simplePos x="0" y="0"/>
+                <wp:positionH relativeFrom="column">
+                  <wp:posOffset>4370780</wp:posOffset>
+                </wp:positionH>
+                <wp:positionV relativeFrom="paragraph">
+                  <wp:posOffset>2848912</wp:posOffset>
+                </wp:positionV>
+                <wp:extent cx="902335" cy="303291"/>
+                <wp:effectExtent l="0" t="0" r="0" b="1905"/>
+                <wp:wrapNone/>
+                <wp:docPr id="169981532" name="Cuadro de texto 5"/>
+                <wp:cNvGraphicFramePr/>
+                <a:graphic xmlns:a="http://schemas.openxmlformats.org/drawingml/2006/main">
+                  <a:graphicData uri="http://schemas.microsoft.com/office/word/2010/wordprocessingShape">
+                    <wps:wsp>
+                      <wps:cNvSpPr txBox="1"/>
+                      <wps:spPr>
+                        <a:xfrm>
+                          <a:off x="0" y="0"/>
+                          <a:ext cx="902335" cy="303291"/>
+                        </a:xfrm>
+                        <a:prstGeom prst="rect">
+                          <a:avLst/>
+                        </a:prstGeom>
+                        <a:noFill/>
+                        <a:ln w="6350">
+                          <a:noFill/>
+                        </a:ln>
+                      </wps:spPr>
+                      <wps:txbx>
+                        <w:txbxContent>
+                          <w:p>
+                            <w:pPr>
+                              <w:rPr>
+                                <w:color w:val="000000" w:themeColor="text1"/>
+                                <w:sz w:val="14"/>
+                                <w:szCs w:val="14"/>
+                                <w:lang w:val="es-MX"/>
+                              </w:rPr>
+                            </w:pPr>
+                            <w:r>
+                              <w:rPr>
+                                <w:color w:val="000000" w:themeColor="text1"/>
+                                <w:sz w:val="14"/>
+                                <w:szCs w:val="14"/>
+                                <w:lang w:val="es-MX"/>
+                              </w:rPr>
+                              <w:t>REGISTRO</w:t>
+                            </w:r>
+                          </w:p>
+                          <w:p>
+                            <w:pPr>
+                              <w:rPr>
+                                <w:color w:val="000000" w:themeColor="text1"/>
+                                <w:sz w:val="14"/>
+                                <w:szCs w:val="14"/>
+                                <w:lang w:val="es-MX"/>
+                              </w:rPr>
+                            </w:pPr>
+                            <w:r>
+                              <w:rPr>
+                                <w:color w:val="000000" w:themeColor="text1"/>
+                                <w:sz w:val="8"/>
+                                <w:szCs w:val="8"/>
+                                <w:lang w:val="es-MX"/>
+                              </w:rPr>
+                              <w:t>/REGISTRO</w:t>
+                            </w:r>
+                            <w:r>
+                              <w:rPr>
+                                <w:color w:val="000000" w:themeColor="text1"/>
+                                <w:sz w:val="8"/>
+                                <w:szCs w:val="8"/>
+                                <w:lang w:val="es-MX"/>
+                              </w:rPr>
+                              <w:t>.</w:t>
+                            </w:r>
+                            <w:r>
+                              <w:rPr>
+                                <w:color w:val="000000" w:themeColor="text1"/>
+                                <w:sz w:val="8"/>
+                                <w:szCs w:val="8"/>
+                                <w:lang w:val="es-MX"/>
+                              </w:rPr>
+                              <w:t>JS</w:t>
+                            </w:r>
+                          </w:p>
+                        </w:txbxContent>
+                      </wps:txbx>
+                      <wps:bodyPr rot="0" spcFirstLastPara="0" vertOverflow="overflow" horzOverflow="overflow" vert="horz" wrap="square" lIns="91440" tIns="45720" rIns="91440" bIns="45720" numCol="1" spcCol="0" rtlCol="0" fromWordArt="0" anchor="t" anchorCtr="0" forceAA="0" compatLnSpc="1">
+                        <a:prstTxWarp prst="textNoShape">
+                          <a:avLst/>
+                        </a:prstTxWarp>
+                        <a:noAutofit/>
+                      </wps:bodyPr>
+                    </wps:wsp>
+                  </a:graphicData>
+                </a:graphic>
+                <wp14:sizeRelH relativeFrom="margin">
+                  <wp14:pctWidth>0</wp14:pctWidth>
+                </wp14:sizeRelH>
+                <wp14:sizeRelV relativeFrom="margin">
+                  <wp14:pctHeight>0</wp14:pctHeight>
+                </wp14:sizeRelV>
+              </wp:anchor>
+            </w:drawing>
+          </mc:Choice>
+          <mc:Fallback>
+            <w:pict>
+              <v:shape w14:anchorId="551B3C45" id="_x0000_s1027" type="#_x0000_t202" style="position:absolute;left:0;text-align:left;margin-left:344.15pt;margin-top:224.3pt;width:71.05pt;height:23.9pt;z-index:251678720;visibility:visible;mso-wrap-style:square;mso-width-percent:0;mso-height-percent:0;mso-wrap-distance-left:9pt;mso-wrap-distance-top:0;mso-wrap-distance-right:9pt;mso-wrap-distance-bottom:0;mso-position-horizontal:absolute;mso-position-horizontal-relative:text;mso-position-vertical:absolute;mso-position-vertical-relative:text;mso-width-percent:0;mso-height-percent:0;mso-width-relative:margin;mso-height-relative:margin;v-text-anchor:top" o:gfxdata="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" filled="f" stroked="f" strokeweight=".5pt">
+                <v:textbox>
+                  <w:txbxContent>
+                    <w:p>
+                      <w:pPr>
+                        <w:rPr>
+                          <w:color w:val="000000" w:themeColor="text1"/>
+                          <w:sz w:val="14"/>
+                          <w:szCs w:val="14"/>
+                          <w:lang w:val="es-MX"/>
+                        </w:rPr>
+                      </w:pPr>
+                      <w:r>
+                        <w:rPr>
+                          <w:color w:val="000000" w:themeColor="text1"/>
+                          <w:sz w:val="14"/>
+                          <w:szCs w:val="14"/>
+                          <w:lang w:val="es-MX"/>
+                        </w:rPr>
+                        <w:t>REGISTRO</w:t>
+                      </w:r>
+                    </w:p>
+                    <w:p>
+                      <w:pPr>
+                        <w:rPr>
+                          <w:color w:val="000000" w:themeColor="text1"/>
+                          <w:sz w:val="14"/>
+                          <w:szCs w:val="14"/>
+                          <w:lang w:val="es-MX"/>
+                        </w:rPr>
+                      </w:pPr>
+                      <w:r>
+                        <w:rPr>
+                          <w:color w:val="000000" w:themeColor="text1"/>
+                          <w:sz w:val="8"/>
+                          <w:szCs w:val="8"/>
+                          <w:lang w:val="es-MX"/>
+                        </w:rPr>
+                        <w:t>/REGISTRO</w:t>
+                      </w:r>
+                      <w:r>
+                        <w:rPr>
+                          <w:color w:val="000000" w:themeColor="text1"/>
+                          <w:sz w:val="8"/>
+                          <w:szCs w:val="8"/>
+                          <w:lang w:val="es-MX"/>
+                        </w:rPr>
+                        <w:t>.</w:t>
+                      </w:r>
+                      <w:r>
+                        <w:rPr>
+                          <w:color w:val="000000" w:themeColor="text1"/>
+                          <w:sz w:val="8"/>
+                          <w:szCs w:val="8"/>
+                          <w:lang w:val="es-MX"/>
+                        </w:rPr>
+                        <w:t>JS</w:t>
+                      </w:r>
+                    </w:p>
+                  </w:txbxContent>
+                </v:textbox>
+              </v:shape>
+            </w:pict>
+          </mc:Fallback>
+        </mc:AlternateContent>
+      </w:r>
+      <w:r>
+        <w:rPr>
+          <w:noProof/>
+          <w:lang w:val="es-ES_tradnl" w:eastAsia="ja-JP"/>
+        </w:rPr>
+        <mc:AlternateContent>
+          <mc:Choice Requires="wps">
+            <w:drawing>
+              <wp:anchor distT="0" distB="0" distL="114300" distR="114300" simplePos="0" relativeHeight="251682816" behindDoc="0" locked="0" layoutInCell="1" allowOverlap="1" wp14:anchorId="3E88CFCC" wp14:editId="04E81C48">
+                <wp:simplePos x="0" y="0"/>
+                <wp:positionH relativeFrom="column">
+                  <wp:posOffset>1075319</wp:posOffset>
+                </wp:positionH>
+                <wp:positionV relativeFrom="paragraph">
+                  <wp:posOffset>2604468</wp:posOffset>
+                </wp:positionV>
+                <wp:extent cx="902643" cy="444469"/>
+                <wp:effectExtent l="0" t="0" r="0" b="0"/>
+                <wp:wrapNone/>
+                <wp:docPr id="1138820691" name="Cuadro de texto 5"/>
+                <wp:cNvGraphicFramePr/>
+                <a:graphic xmlns:a="http://schemas.openxmlformats.org/drawingml/2006/main">
+                  <a:graphicData uri="http://schemas.microsoft.com/office/word/2010/wordprocessingShape">
+                    <wps:wsp>
+                      <wps:cNvSpPr txBox="1"/>
+                      <wps:spPr>
+                        <a:xfrm>
+                          <a:off x="0" y="0"/>
+                          <a:ext cx="902643" cy="444469"/>
+                        </a:xfrm>
+                        <a:prstGeom prst="rect">
+                          <a:avLst/>
+                        </a:prstGeom>
+                        <a:noFill/>
+                        <a:ln w="6350">
+                          <a:noFill/>
+                        </a:ln>
+                      </wps:spPr>
+                      <wps:txbx>
+                        <w:txbxContent>
+                          <w:p>
+                            <w:pPr>
+                              <w:rPr>
+                                <w:color w:val="000000" w:themeColor="text1"/>
+                                <w:sz w:val="14"/>
+                                <w:szCs w:val="14"/>
+                                <w:lang w:val="es-MX"/>
+                              </w:rPr>
+                            </w:pPr>
+                            <w:r>
+                              <w:rPr>
+                                <w:color w:val="000000" w:themeColor="text1"/>
+                                <w:sz w:val="14"/>
+                                <w:szCs w:val="14"/>
+                                <w:lang w:val="es-MX"/>
+                              </w:rPr>
+                              <w:t>MYSQL</w:t>
+                            </w:r>
+                          </w:p>
+                          <w:p>
+                            <w:pPr>
+                              <w:rPr>
+                                <w:color w:val="000000" w:themeColor="text1"/>
+                                <w:sz w:val="14"/>
+                                <w:szCs w:val="14"/>
+                                <w:lang w:val="es-MX"/>
+                              </w:rPr>
+                            </w:pPr>
+                            <w:r>
+                              <w:rPr>
+                                <w:color w:val="000000" w:themeColor="text1"/>
+                                <w:sz w:val="14"/>
+                                <w:szCs w:val="14"/>
+                                <w:lang w:val="es-MX"/>
+                              </w:rPr>
+                              <w:t xml:space="preserve">/ </w:t>
+                            </w:r>
+                            <w:r>
+                              <w:rPr>
+                                <w:color w:val="000000" w:themeColor="text1"/>
+                                <w:sz w:val="8"/>
+                                <w:szCs w:val="8"/>
+                                <w:lang w:val="es-MX"/>
+                              </w:rPr>
+                              <w:t>NOVANIGHT.SQL</w:t>
+                            </w:r>
+                          </w:p>
+                        </w:txbxContent>
+                      </wps:txbx>
+                      <wps:bodyPr rot="0" spcFirstLastPara="0" vertOverflow="overflow" horzOverflow="overflow" vert="horz" wrap="square" lIns="91440" tIns="45720" rIns="91440" bIns="45720" numCol="1" spcCol="0" rtlCol="0" fromWordArt="0" anchor="t" anchorCtr="0" forceAA="0" compatLnSpc="1">
+                        <a:prstTxWarp prst="textNoShape">
+                          <a:avLst/>
+                        </a:prstTxWarp>
+                        <a:noAutofit/>
+                      </wps:bodyPr>
+                    </wps:wsp>
+                  </a:graphicData>
+                </a:graphic>
+                <wp14:sizeRelH relativeFrom="margin">
+                  <wp14:pctWidth>0</wp14:pctWidth>
+                </wp14:sizeRelH>
+                <wp14:sizeRelV relativeFrom="margin">
+                  <wp14:pctHeight>0</wp14:pctHeight>
+                </wp14:sizeRelV>
+              </wp:anchor>
+            </w:drawing>
+          </mc:Choice>
+          <mc:Fallback>
+            <w:pict>
+              <v:shape w14:anchorId="3E88CFCC" id="_x0000_s1028" type="#_x0000_t202" style="position:absolute;left:0;text-align:left;margin-left:84.65pt;margin-top:205.1pt;width:71.05pt;height:35pt;z-index:251682816;visibility:visible;mso-wrap-style:square;mso-width-percent:0;mso-height-percent:0;mso-wrap-distance-left:9pt;mso-wrap-distance-top:0;mso-wrap-distance-right:9pt;mso-wrap-distance-bottom:0;mso-position-horizontal:absolute;mso-position-horizontal-relative:text;mso-position-vertical:absolute;mso-position-vertical-relative:text;mso-width-percent:0;mso-height-percent:0;mso-width-relative:margin;mso-height-relative:margin;v-text-anchor:top" o:gfxdata="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" filled="f" stroked="f" strokeweight=".5pt">
+                <v:textbox>
+                  <w:txbxContent>
+                    <w:p>
+                      <w:pPr>
+                        <w:rPr>
+                          <w:color w:val="000000" w:themeColor="text1"/>
+                          <w:sz w:val="14"/>
+                          <w:szCs w:val="14"/>
+                          <w:lang w:val="es-MX"/>
+                        </w:rPr>
+                      </w:pPr>
+                      <w:r>
+                        <w:rPr>
+                          <w:color w:val="000000" w:themeColor="text1"/>
+                          <w:sz w:val="14"/>
+                          <w:szCs w:val="14"/>
+                          <w:lang w:val="es-MX"/>
+                        </w:rPr>
+                        <w:t>MYSQL</w:t>
+                      </w:r>
+                    </w:p>
+                    <w:p>
+                      <w:pPr>
+                        <w:rPr>
+                          <w:color w:val="000000" w:themeColor="text1"/>
+                          <w:sz w:val="14"/>
+                          <w:szCs w:val="14"/>
+                          <w:lang w:val="es-MX"/>
+                        </w:rPr>
+                      </w:pPr>
+                      <w:r>
+                        <w:rPr>
+                          <w:color w:val="000000" w:themeColor="text1"/>
+                          <w:sz w:val="14"/>
+                          <w:szCs w:val="14"/>
+                          <w:lang w:val="es-MX"/>
+                        </w:rPr>
+                        <w:t xml:space="preserve">/ </w:t>
+                      </w:r>
+                      <w:r>
+                        <w:rPr>
+                          <w:color w:val="000000" w:themeColor="text1"/>
+                          <w:sz w:val="8"/>
+                          <w:szCs w:val="8"/>
+                          <w:lang w:val="es-MX"/>
+                        </w:rPr>
+                        <w:t>NOVANIGHT.SQL</w:t>
+                      </w:r>
+                    </w:p>
+                  </w:txbxContent>
+                </v:textbox>
+              </v:shape>
+            </w:pict>
+          </mc:Fallback>
+        </mc:AlternateContent>
+      </w:r>
+      <w:r>
+        <w:rPr>
+          <w:noProof/>
+          <w:lang w:val="es-ES_tradnl" w:eastAsia="ja-JP"/>
+        </w:rPr>
+        <mc:AlternateContent>
+          <mc:Choice Requires="wps">
+            <w:drawing>
+              <wp:anchor distT="0" distB="0" distL="114300" distR="114300" simplePos="0" relativeHeight="251680768" behindDoc="0" locked="0" layoutInCell="1" allowOverlap="1" wp14:anchorId="6B34451D" wp14:editId="25160582">
+                <wp:simplePos x="0" y="0"/>
+                <wp:positionH relativeFrom="column">
+                  <wp:posOffset>4011402</wp:posOffset>
+                </wp:positionH>
+                <wp:positionV relativeFrom="paragraph">
+                  <wp:posOffset>2403481</wp:posOffset>
+                </wp:positionV>
+                <wp:extent cx="902643" cy="200133"/>
+                <wp:effectExtent l="0" t="0" r="0" b="0"/>
+                <wp:wrapNone/>
+                <wp:docPr id="1035699028" name="Cuadro de texto 5"/>
+                <wp:cNvGraphicFramePr/>
+                <a:graphic xmlns:a="http://schemas.openxmlformats.org/drawingml/2006/main">
+                  <a:graphicData uri="http://schemas.microsoft.com/office/word/2010/wordprocessingShape">
+                    <wps:wsp>
+                      <wps:cNvSpPr txBox="1"/>
+                      <wps:spPr>
+                        <a:xfrm>
+                          <a:off x="0" y="0"/>
+                          <a:ext cx="902643" cy="200133"/>
+                        </a:xfrm>
+                        <a:prstGeom prst="rect">
+                          <a:avLst/>
+                        </a:prstGeom>
+                        <a:noFill/>
+                        <a:ln w="6350">
+                          <a:noFill/>
+                        </a:ln>
+                      </wps:spPr>
+                      <wps:txbx>
+                        <w:txbxContent>
+                          <w:p>
+                            <w:pPr>
+                              <w:rPr>
+                                <w:color w:val="000000" w:themeColor="text1"/>
+                                <w:sz w:val="14"/>
+                                <w:szCs w:val="14"/>
+                                <w:lang w:val="es-MX"/>
+                              </w:rPr>
+                            </w:pPr>
+                            <w:r>
+                              <w:rPr>
+                                <w:color w:val="000000" w:themeColor="text1"/>
+                                <w:sz w:val="14"/>
+                                <w:szCs w:val="14"/>
+                                <w:lang w:val="es-MX"/>
+                              </w:rPr>
+                              <w:t>LOGICA</w:t>
+                            </w:r>
+                          </w:p>
+                        </w:txbxContent>
+                      </wps:txbx>
+                      <wps:bodyPr rot="0" spcFirstLastPara="0" vertOverflow="overflow" horzOverflow="overflow" vert="horz" wrap="square" lIns="91440" tIns="45720" rIns="91440" bIns="45720" numCol="1" spcCol="0" rtlCol="0" fromWordArt="0" anchor="t" anchorCtr="0" forceAA="0" compatLnSpc="1">
+                        <a:prstTxWarp prst="textNoShape">
+                          <a:avLst/>
+                        </a:prstTxWarp>
+                        <a:noAutofit/>
+                      </wps:bodyPr>
+                    </wps:wsp>
+                  </a:graphicData>
+                </a:graphic>
+                <wp14:sizeRelH relativeFrom="margin">
+                  <wp14:pctWidth>0</wp14:pctWidth>
+                </wp14:sizeRelH>
+                <wp14:sizeRelV relativeFrom="margin">
+                  <wp14:pctHeight>0</wp14:pctHeight>
+                </wp14:sizeRelV>
+              </wp:anchor>
+            </w:drawing>
+          </mc:Choice>
+          <mc:Fallback>
+            <w:pict>
+              <v:shape w14:anchorId="6B34451D" id="_x0000_s1029" type="#_x0000_t202" style="position:absolute;left:0;text-align:left;margin-left:315.85pt;margin-top:189.25pt;width:71.05pt;height:15.75pt;z-index:251680768;visibility:visible;mso-wrap-style:square;mso-width-percent:0;mso-height-percent:0;mso-wrap-distance-left:9pt;mso-wrap-distance-top:0;mso-wrap-distance-right:9pt;mso-wrap-distance-bottom:0;mso-position-horizontal:absolute;mso-position-horizontal-relative:text;mso-position-vertical:absolute;mso-position-vertical-relative:text;mso-width-percent:0;mso-height-percent:0;mso-width-relative:margin;mso-height-relative:margin;v-text-anchor:top" o:gfxdata="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" filled="f" stroked="f" strokeweight=".5pt">
+                <v:textbox>
+                  <w:txbxContent>
+                    <w:p>
+                      <w:pPr>
+                        <w:rPr>
+                          <w:color w:val="000000" w:themeColor="text1"/>
+                          <w:sz w:val="14"/>
+                          <w:szCs w:val="14"/>
+                          <w:lang w:val="es-MX"/>
+                        </w:rPr>
+                      </w:pPr>
+                      <w:r>
+                        <w:rPr>
+                          <w:color w:val="000000" w:themeColor="text1"/>
+                          <w:sz w:val="14"/>
+                          <w:szCs w:val="14"/>
+                          <w:lang w:val="es-MX"/>
+                        </w:rPr>
+                        <w:t>LOGICA</w:t>
+                      </w:r>
+                    </w:p>
+                  </w:txbxContent>
+                </v:textbox>
+              </v:shape>
+            </w:pict>
+          </mc:Fallback>
+        </mc:AlternateContent>
+      </w:r>
+      <w:r>
+        <w:rPr>
+          <w:noProof/>
+          <w:lang w:val="es-ES_tradnl" w:eastAsia="ja-JP"/>
+        </w:rPr>
+        <w:drawing>
+          <wp:anchor distT="0" distB="0" distL="114300" distR="114300" simplePos="0" relativeHeight="251676672" behindDoc="0" locked="0" layoutInCell="1" allowOverlap="1" wp14:anchorId="48278917" wp14:editId="47DEBFDD">
+            <wp:simplePos x="0" y="0"/>
+            <wp:positionH relativeFrom="column">
+              <wp:posOffset>4110355</wp:posOffset>
+            </wp:positionH>
+            <wp:positionV relativeFrom="paragraph">
+              <wp:posOffset>2406650</wp:posOffset>
+            </wp:positionV>
+            <wp:extent cx="475013" cy="236220"/>
+            <wp:effectExtent l="0" t="0" r="1270" b="0"/>
+            <wp:wrapNone/>
+            <wp:docPr id="1161322928" name="Imagen 1"/>
+            <wp:cNvGraphicFramePr>
+              <a:graphicFrameLocks xmlns:a="http://schemas.openxmlformats.org/drawingml/2006/main" noChangeAspect="1"/>
+            </wp:cNvGraphicFramePr>
+            <a:graphic xmlns:a="http://schemas.openxmlformats.org/drawingml/2006/main">
+              <a:graphicData uri="http://schemas.openxmlformats.org/drawingml/2006/picture">
+                <pic:pic xmlns:pic="http://schemas.openxmlformats.org/drawingml/2006/picture">
+                  <pic:nvPicPr>
+                    <pic:cNvPr id="1733194229" name=""/>
+                    <pic:cNvPicPr/>
+                  </pic:nvPicPr>
+                  <pic:blipFill>
+                    <a:blip r:embed="rId13">
+                      <a:extLst>
+                        <a:ext uri="{28A0092B-C50C-407E-A947-70E740481C1C}">
+                          <a14:useLocalDpi xmlns:a14="http://schemas.microsoft.com/office/drawing/2010/main" val="0"/>
+                        </a:ext>
+                      </a:extLst>
+                    </a:blip>
+                    <a:stretch>
+                      <a:fillRect/>
+                    </a:stretch>
+                  </pic:blipFill>
+                  <pic:spPr>
+                    <a:xfrm>
+                      <a:off x="0" y="0"/>
+                      <a:ext cx="475013" cy="236220"/>
+                    </a:xfrm>
+                    <a:prstGeom prst="rect">
+                      <a:avLst/>
+                    </a:prstGeom>
+                  </pic:spPr>
+                </pic:pic>
+              </a:graphicData>
+            </a:graphic>
+            <wp14:sizeRelH relativeFrom="margin">
+              <wp14:pctWidth>0</wp14:pctWidth>
+            </wp14:sizeRelH>
+            <wp14:sizeRelV relativeFrom="margin">
+              <wp14:pctHeight>0</wp14:pctHeight>
+            </wp14:sizeRelV>
+          </wp:anchor>
+        </w:drawing>
+      </w:r>
+      <w:r>
+        <w:rPr>
+          <w:noProof/>
+          <w:lang w:val="es-ES_tradnl" w:eastAsia="ja-JP"/>
+        </w:rPr>
+        <w:drawing>
+          <wp:anchor distT="0" distB="0" distL="114300" distR="114300" simplePos="0" relativeHeight="251674624" behindDoc="0" locked="0" layoutInCell="1" allowOverlap="1" wp14:anchorId="097F6197" wp14:editId="0D97DA47">
+            <wp:simplePos x="0" y="0"/>
+            <wp:positionH relativeFrom="column">
+              <wp:posOffset>1157881</wp:posOffset>
+            </wp:positionH>
+            <wp:positionV relativeFrom="paragraph">
+              <wp:posOffset>2654854</wp:posOffset>
+            </wp:positionV>
+            <wp:extent cx="475013" cy="236220"/>
+            <wp:effectExtent l="0" t="0" r="1270" b="0"/>
+            <wp:wrapNone/>
+            <wp:docPr id="1904628524" name="Imagen 1"/>
+            <wp:cNvGraphicFramePr>
+              <a:graphicFrameLocks xmlns:a="http://schemas.openxmlformats.org/drawingml/2006/main" noChangeAspect="1"/>
+            </wp:cNvGraphicFramePr>
+            <a:graphic xmlns:a="http://schemas.openxmlformats.org/drawingml/2006/main">
+              <a:graphicData uri="http://schemas.openxmlformats.org/drawingml/2006/picture">
+                <pic:pic xmlns:pic="http://schemas.openxmlformats.org/drawingml/2006/picture">
+                  <pic:nvPicPr>
+                    <pic:cNvPr id="1733194229" name=""/>
+                    <pic:cNvPicPr/>
+                  </pic:nvPicPr>
+                  <pic:blipFill>
+                    <a:blip r:embed="rId13">
+                      <a:extLst>
+                        <a:ext uri="{28A0092B-C50C-407E-A947-70E740481C1C}">
+                          <a14:useLocalDpi xmlns:a14="http://schemas.microsoft.com/office/drawing/2010/main" val="0"/>
+                        </a:ext>
+                      </a:extLst>
+                    </a:blip>
+                    <a:stretch>
+                      <a:fillRect/>
+                    </a:stretch>
+                  </pic:blipFill>
+                  <pic:spPr>
+                    <a:xfrm>
+                      <a:off x="0" y="0"/>
+                      <a:ext cx="475013" cy="236220"/>
+                    </a:xfrm>
+                    <a:prstGeom prst="rect">
+                      <a:avLst/>
+                    </a:prstGeom>
+                  </pic:spPr>
+                </pic:pic>
+              </a:graphicData>
+            </a:graphic>
+            <wp14:sizeRelH relativeFrom="margin">
+              <wp14:pctWidth>0</wp14:pctWidth>
+            </wp14:sizeRelH>
+            <wp14:sizeRelV relativeFrom="margin">
+              <wp14:pctHeight>0</wp14:pctHeight>
+            </wp14:sizeRelV>
+          </wp:anchor>
+        </w:drawing>
+      </w:r>
+      <w:r>
+        <w:rPr>
+          <w:noProof/>
+          <w:lang w:val="es-ES_tradnl" w:eastAsia="ja-JP"/>
+        </w:rPr>
+        <w:drawing>
+          <wp:anchor distT="0" distB="0" distL="114300" distR="114300" simplePos="0" relativeHeight="251672576" behindDoc="0" locked="0" layoutInCell="1" allowOverlap="1" wp14:anchorId="59C233F1" wp14:editId="08A9C30F">
+            <wp:simplePos x="0" y="0"/>
+            <wp:positionH relativeFrom="column">
+              <wp:posOffset>4416305</wp:posOffset>
+            </wp:positionH>
+            <wp:positionV relativeFrom="paragraph">
+              <wp:posOffset>2823322</wp:posOffset>
+            </wp:positionV>
+            <wp:extent cx="529590" cy="250628"/>
+            <wp:effectExtent l="0" t="0" r="3810" b="0"/>
+            <wp:wrapNone/>
+            <wp:docPr id="1763313605" name="Imagen 6"/>
+            <wp:cNvGraphicFramePr>
+              <a:graphicFrameLocks xmlns:a="http://schemas.openxmlformats.org/drawingml/2006/main" noChangeAspect="1"/>
+            </wp:cNvGraphicFramePr>
+            <a:graphic xmlns:a="http://schemas.openxmlformats.org/drawingml/2006/main">
+              <a:graphicData uri="http://schemas.openxmlformats.org/drawingml/2006/picture">
+                <pic:pic xmlns:pic="http://schemas.openxmlformats.org/drawingml/2006/picture">
+                  <pic:nvPicPr>
+                    <pic:cNvPr id="0" name="Picture 2"/>
+                    <pic:cNvPicPr>
+                      <a:picLocks noChangeAspect="1" noChangeArrowheads="1"/>
+                    </pic:cNvPicPr>
+                  </pic:nvPicPr>
+                  <pic:blipFill>
+                    <a:blip r:embed="rId14">
+                      <a:extLst>
+                        <a:ext uri="{28A0092B-C50C-407E-A947-70E740481C1C}">
+                          <a14:useLocalDpi xmlns:a14="http://schemas.microsoft.com/office/drawing/2010/main" val="0"/>
+                        </a:ext>
+                      </a:extLst>
+                    </a:blip>
+                    <a:srcRect/>
+                    <a:stretch>
+                      <a:fillRect/>
+                    </a:stretch>
+                  </pic:blipFill>
+                  <pic:spPr bwMode="auto">
+                    <a:xfrm>
+                      <a:off x="0" y="0"/>
+                      <a:ext cx="539706" cy="255415"/>
+                    </a:xfrm>
+                    <a:prstGeom prst="rect">
+                      <a:avLst/>
+                    </a:prstGeom>
+                    <a:noFill/>
+                  </pic:spPr>
+                </pic:pic>
+              </a:graphicData>
+            </a:graphic>
+            <wp14:sizeRelH relativeFrom="margin">
+              <wp14:pctWidth>0</wp14:pctWidth>
+            </wp14:sizeRelH>
+            <wp14:sizeRelV relativeFrom="margin">
+              <wp14:pctHeight>0</wp14:pctHeight>
+            </wp14:sizeRelV>
+          </wp:anchor>
+        </w:drawing>
+      </w:r>
+      <w:r>
+        <w:rPr>
+          <w:noProof/>
+          <w:lang w:val="es-ES_tradnl" w:eastAsia="ja-JP"/>
+        </w:rPr>
+        <w:drawing>
+          <wp:anchor distT="0" distB="0" distL="114300" distR="114300" simplePos="0" relativeHeight="251668480" behindDoc="0" locked="0" layoutInCell="1" allowOverlap="1" wp14:anchorId="00DBC435" wp14:editId="2DA6EF85">
+            <wp:simplePos x="0" y="0"/>
+            <wp:positionH relativeFrom="column">
+              <wp:posOffset>4450667</wp:posOffset>
+            </wp:positionH>
+            <wp:positionV relativeFrom="paragraph">
+              <wp:posOffset>924692</wp:posOffset>
+            </wp:positionV>
+            <wp:extent cx="403761" cy="183292"/>
+            <wp:effectExtent l="0" t="0" r="0" b="7620"/>
+            <wp:wrapNone/>
+            <wp:docPr id="519110222" name="Imagen 6"/>
+            <wp:cNvGraphicFramePr>
+              <a:graphicFrameLocks xmlns:a="http://schemas.openxmlformats.org/drawingml/2006/main" noChangeAspect="1"/>
+            </wp:cNvGraphicFramePr>
+            <a:graphic xmlns:a="http://schemas.openxmlformats.org/drawingml/2006/main">
+              <a:graphicData uri="http://schemas.openxmlformats.org/drawingml/2006/picture">
+                <pic:pic xmlns:pic="http://schemas.openxmlformats.org/drawingml/2006/picture">
+                  <pic:nvPicPr>
+                    <pic:cNvPr id="0" name="Picture 2"/>
+                    <pic:cNvPicPr>
+                      <a:picLocks noChangeAspect="1" noChangeArrowheads="1"/>
+                    </pic:cNvPicPr>
+                  </pic:nvPicPr>
+                  <pic:blipFill>
+                    <a:blip r:embed="rId14">
+                      <a:extLst>
+                        <a:ext uri="{28A0092B-C50C-407E-A947-70E740481C1C}">
+                          <a14:useLocalDpi xmlns:a14="http://schemas.microsoft.com/office/drawing/2010/main" val="0"/>
+                        </a:ext>
+                      </a:extLst>
+                    </a:blip>
+                    <a:srcRect/>
+                    <a:stretch>
+                      <a:fillRect/>
+                    </a:stretch>
+                  </pic:blipFill>
+                  <pic:spPr bwMode="auto">
+                    <a:xfrm>
+                      <a:off x="0" y="0"/>
+                      <a:ext cx="403761" cy="183292"/>
+                    </a:xfrm>
+                    <a:prstGeom prst="rect">
+                      <a:avLst/>
+                    </a:prstGeom>
+                    <a:noFill/>
+                  </pic:spPr>
+                </pic:pic>
+              </a:graphicData>
+            </a:graphic>
+            <wp14:sizeRelH relativeFrom="margin">
+              <wp14:pctWidth>0</wp14:pctWidth>
+            </wp14:sizeRelH>
+            <wp14:sizeRelV relativeFrom="margin">
+              <wp14:pctHeight>0</wp14:pctHeight>
+            </wp14:sizeRelV>
+          </wp:anchor>
+        </w:drawing>
+      </w:r>
+      <w:r>
+        <w:rPr>
+          <w:noProof/>
+          <w:lang w:val="es-ES_tradnl" w:eastAsia="ja-JP"/>
+        </w:rPr>
+        <w:drawing>
+          <wp:anchor distT="0" distB="0" distL="114300" distR="114300" simplePos="0" relativeHeight="251667456" behindDoc="0" locked="0" layoutInCell="1" allowOverlap="1" wp14:anchorId="5FBBAB1B" wp14:editId="64E7FB1B">
+            <wp:simplePos x="0" y="0"/>
+            <wp:positionH relativeFrom="column">
+              <wp:posOffset>2662044</wp:posOffset>
+            </wp:positionH>
+            <wp:positionV relativeFrom="paragraph">
+              <wp:posOffset>1418409</wp:posOffset>
+            </wp:positionV>
+            <wp:extent cx="475013" cy="236220"/>
+            <wp:effectExtent l="0" t="0" r="1270" b="0"/>
+            <wp:wrapNone/>
+            <wp:docPr id="228380538" name="Imagen 1"/>
+            <wp:cNvGraphicFramePr>
+              <a:graphicFrameLocks xmlns:a="http://schemas.openxmlformats.org/drawingml/2006/main" noChangeAspect="1"/>
+            </wp:cNvGraphicFramePr>
+            <a:graphic xmlns:a="http://schemas.openxmlformats.org/drawingml/2006/main">
+              <a:graphicData uri="http://schemas.openxmlformats.org/drawingml/2006/picture">
+                <pic:pic xmlns:pic="http://schemas.openxmlformats.org/drawingml/2006/picture">
+                  <pic:nvPicPr>
+                    <pic:cNvPr id="1733194229" name=""/>
+                    <pic:cNvPicPr/>
+                  </pic:nvPicPr>
+                  <pic:blipFill>
+                    <a:blip r:embed="rId13">
+                      <a:extLst>
+                        <a:ext uri="{28A0092B-C50C-407E-A947-70E740481C1C}">
+                          <a14:useLocalDpi xmlns:a14="http://schemas.microsoft.com/office/drawing/2010/main" val="0"/>
+                        </a:ext>
+                      </a:extLst>
+                    </a:blip>
+                    <a:stretch>
+                      <a:fillRect/>
+                    </a:stretch>
+                  </pic:blipFill>
+                  <pic:spPr>
+                    <a:xfrm>
+                      <a:off x="0" y="0"/>
+                      <a:ext cx="475013" cy="236220"/>
+                    </a:xfrm>
+                    <a:prstGeom prst="rect">
+                      <a:avLst/>
+                    </a:prstGeom>
+                  </pic:spPr>
+                </pic:pic>
+              </a:graphicData>
+            </a:graphic>
+            <wp14:sizeRelH relativeFrom="margin">
+              <wp14:pctWidth>0</wp14:pctWidth>
+            </wp14:sizeRelH>
+            <wp14:sizeRelV relativeFrom="margin">
+              <wp14:pctHeight>0</wp14:pctHeight>
+            </wp14:sizeRelV>
+          </wp:anchor>
+        </w:drawing>
+      </w:r>
+      <w:r>
+        <w:rPr>
+          <w:noProof/>
+          <w:lang w:val="es-ES_tradnl" w:eastAsia="ja-JP"/>
+        </w:rPr>
+        <mc:AlternateContent>
+          <mc:Choice Requires="wps">
+            <w:drawing>
+              <wp:anchor distT="0" distB="0" distL="114300" distR="114300" simplePos="0" relativeHeight="251663360" behindDoc="0" locked="0" layoutInCell="1" allowOverlap="1" wp14:anchorId="52B9FD47" wp14:editId="1E6ED09D">
+                <wp:simplePos x="0" y="0"/>
+                <wp:positionH relativeFrom="column">
+                  <wp:posOffset>4112416</wp:posOffset>
+                </wp:positionH>
+                <wp:positionV relativeFrom="paragraph">
+                  <wp:posOffset>457819</wp:posOffset>
                 </wp:positionV>
                 <wp:extent cx="843148" cy="326572"/>
-                <wp:effectExtent l="0" t="0" r="14605" b="16510"/>
+                <wp:effectExtent l="0" t="0" r="0" b="0"/>
                 <wp:wrapNone/>
-                <wp:docPr id="312697649" name="Cuadro de texto 5"/>
+                <wp:docPr id="1383944016" name="Cuadro de texto 5"/>
                 <wp:cNvGraphicFramePr/>
                 <a:graphic xmlns:a="http://schemas.openxmlformats.org/drawingml/2006/main">
                   <a:graphicData uri="http://schemas.microsoft.com/office/word/2010/wordprocessingShape">
@@ -14620,9 +15530,7 @@
                         </a:prstGeom>
                         <a:noFill/>
                         <a:ln w="6350">
-                          <a:solidFill>
-                            <a:prstClr val="black"/>
-                          </a:solidFill>
+                          <a:noFill/>
                         </a:ln>
                       </wps:spPr>
                       <wps:txbx>
@@ -14668,11 +15576,7 @@
           </mc:Choice>
           <mc:Fallback>
             <w:pict>
-              <v:shapetype w14:anchorId="4D7250DD" id="_x0000_t202" coordsize="21600,21600" o:spt="202" path="m,l,21600r21600,l21600,xe">
-                <v:stroke joinstyle="miter"/>
-                <v:path gradientshapeok="t" o:connecttype="rect"/>
-              </v:shapetype>
-              <v:shape id="Cuadro de texto 5" o:spid="_x0000_s1026" type="#_x0000_t202" style="position:absolute;left:0;text-align:left;margin-left:348pt;margin-top:64.4pt;width:66.4pt;height:25.7pt;z-index:251670528;visibility:visible;mso-wrap-style:square;mso-width-percent:0;mso-height-percent:0;mso-wrap-distance-left:9pt;mso-wrap-distance-top:0;mso-wrap-distance-right:9pt;mso-wrap-distance-bottom:0;mso-position-horizontal:absolute;mso-position-horizontal-relative:text;mso-position-vertical:absolute;mso-position-vertical-relative:text;mso-width-percent:0;mso-height-percent:0;mso-width-relative:margin;mso-height-relative:margin;v-text-anchor:top" o:gfxdata="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" filled="f" strokeweight=".5pt">
+              <v:shape w14:anchorId="52B9FD47" id="_x0000_s1030" type="#_x0000_t202" style="position:absolute;left:0;text-align:left;margin-left:323.8pt;margin-top:36.05pt;width:66.4pt;height:25.7pt;z-index:251663360;visibility:visible;mso-wrap-style:square;mso-width-percent:0;mso-height-percent:0;mso-wrap-distance-left:9pt;mso-wrap-distance-top:0;mso-wrap-distance-right:9pt;mso-wrap-distance-bottom:0;mso-position-horizontal:absolute;mso-position-horizontal-relative:text;mso-position-vertical:absolute;mso-position-vertical-relative:text;mso-width-percent:0;mso-height-percent:0;mso-width-relative:margin;mso-height-relative:margin;v-text-anchor:top" o:gfxdata="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" filled="f" stroked="f" strokeweight=".5pt">
                 <v:textbox>
                   <w:txbxContent>
                     <w:p>
@@ -14707,82 +15611,18 @@
           <w:lang w:val="es-ES_tradnl" w:eastAsia="ja-JP"/>
         </w:rPr>
         <w:drawing>
-          <wp:anchor distT="0" distB="0" distL="114300" distR="114300" simplePos="0" relativeHeight="251668480" behindDoc="0" locked="0" layoutInCell="1" allowOverlap="1" wp14:anchorId="00DBC435" wp14:editId="36AB6D09">
+          <wp:anchor distT="0" distB="0" distL="114300" distR="114300" simplePos="0" relativeHeight="251665408" behindDoc="0" locked="0" layoutInCell="1" allowOverlap="1" wp14:anchorId="724A534B" wp14:editId="3AE15A9E">
             <wp:simplePos x="0" y="0"/>
             <wp:positionH relativeFrom="column">
-              <wp:posOffset>4415930</wp:posOffset>
+              <wp:posOffset>2555248</wp:posOffset>
             </wp:positionH>
             <wp:positionV relativeFrom="paragraph">
-              <wp:posOffset>921641</wp:posOffset>
-            </wp:positionV>
-            <wp:extent cx="403761" cy="183292"/>
-            <wp:effectExtent l="0" t="0" r="0" b="7620"/>
-            <wp:wrapNone/>
-            <wp:docPr id="519110222" name="Imagen 6"/>
-            <wp:cNvGraphicFramePr>
-              <a:graphicFrameLocks xmlns:a="http://schemas.openxmlformats.org/drawingml/2006/main" noChangeAspect="1"/>
-            </wp:cNvGraphicFramePr>
-            <a:graphic xmlns:a="http://schemas.openxmlformats.org/drawingml/2006/main">
-              <a:graphicData uri="http://schemas.openxmlformats.org/drawingml/2006/picture">
-                <pic:pic xmlns:pic="http://schemas.openxmlformats.org/drawingml/2006/picture">
-                  <pic:nvPicPr>
-                    <pic:cNvPr id="0" name="Picture 2"/>
-                    <pic:cNvPicPr>
-                      <a:picLocks noChangeAspect="1" noChangeArrowheads="1"/>
-                    </pic:cNvPicPr>
-                  </pic:nvPicPr>
-                  <pic:blipFill>
-                    <a:blip r:embed="rId13">
-                      <a:extLst>
-                        <a:ext uri="{28A0092B-C50C-407E-A947-70E740481C1C}">
-                          <a14:useLocalDpi xmlns:a14="http://schemas.microsoft.com/office/drawing/2010/main" val="0"/>
-                        </a:ext>
-                      </a:extLst>
-                    </a:blip>
-                    <a:srcRect/>
-                    <a:stretch>
-                      <a:fillRect/>
-                    </a:stretch>
-                  </pic:blipFill>
-                  <pic:spPr bwMode="auto">
-                    <a:xfrm>
-                      <a:off x="0" y="0"/>
-                      <a:ext cx="412519" cy="187268"/>
-                    </a:xfrm>
-                    <a:prstGeom prst="rect">
-                      <a:avLst/>
-                    </a:prstGeom>
-                    <a:noFill/>
-                  </pic:spPr>
-                </pic:pic>
-              </a:graphicData>
-            </a:graphic>
-            <wp14:sizeRelH relativeFrom="margin">
-              <wp14:pctWidth>0</wp14:pctWidth>
-            </wp14:sizeRelH>
-            <wp14:sizeRelV relativeFrom="margin">
-              <wp14:pctHeight>0</wp14:pctHeight>
-            </wp14:sizeRelV>
-          </wp:anchor>
-        </w:drawing>
-      </w:r>
-      <w:r>
-        <w:rPr>
-          <w:lang w:val="es-ES_tradnl" w:eastAsia="ja-JP"/>
-        </w:rPr>
-        <w:drawing>
-          <wp:anchor distT="0" distB="0" distL="114300" distR="114300" simplePos="0" relativeHeight="251667456" behindDoc="0" locked="0" layoutInCell="1" allowOverlap="1" wp14:anchorId="5FBBAB1B" wp14:editId="4736A792">
-            <wp:simplePos x="0" y="0"/>
-            <wp:positionH relativeFrom="column">
-              <wp:posOffset>2662044</wp:posOffset>
-            </wp:positionH>
-            <wp:positionV relativeFrom="paragraph">
-              <wp:posOffset>1418409</wp:posOffset>
+              <wp:posOffset>220287</wp:posOffset>
             </wp:positionV>
             <wp:extent cx="475013" cy="236220"/>
             <wp:effectExtent l="0" t="0" r="1270" b="0"/>
             <wp:wrapNone/>
-            <wp:docPr id="228380538" name="Imagen 1"/>
+            <wp:docPr id="1201231961" name="Imagen 1"/>
             <wp:cNvGraphicFramePr>
               <a:graphicFrameLocks xmlns:a="http://schemas.openxmlformats.org/drawingml/2006/main" noChangeAspect="1"/>
             </wp:cNvGraphicFramePr>
@@ -14794,7 +15634,7 @@
                     <pic:cNvPicPr/>
                   </pic:nvPicPr>
                   <pic:blipFill>
-                    <a:blip r:embed="rId14">
+                    <a:blip r:embed="rId13">
                       <a:extLst>
                         <a:ext uri="{28A0092B-C50C-407E-A947-70E740481C1C}">
                           <a14:useLocalDpi xmlns:a14="http://schemas.microsoft.com/office/drawing/2010/main" val="0"/>
@@ -14831,179 +15671,8 @@
           <w:noProof/>
           <w:lang w:val="es-ES_tradnl" w:eastAsia="ja-JP"/>
         </w:rPr>
-        <mc:AlternateContent>
-          <mc:Choice Requires="wps">
-            <w:drawing>
-              <wp:anchor distT="0" distB="0" distL="114300" distR="114300" simplePos="0" relativeHeight="251663360" behindDoc="0" locked="0" layoutInCell="1" allowOverlap="1" wp14:anchorId="52B9FD47" wp14:editId="21F2BC42">
-                <wp:simplePos x="0" y="0"/>
-                <wp:positionH relativeFrom="column">
-                  <wp:posOffset>4112416</wp:posOffset>
-                </wp:positionH>
-                <wp:positionV relativeFrom="paragraph">
-                  <wp:posOffset>457819</wp:posOffset>
-                </wp:positionV>
-                <wp:extent cx="843148" cy="326572"/>
-                <wp:effectExtent l="0" t="0" r="14605" b="16510"/>
-                <wp:wrapNone/>
-                <wp:docPr id="1383944016" name="Cuadro de texto 5"/>
-                <wp:cNvGraphicFramePr/>
-                <a:graphic xmlns:a="http://schemas.openxmlformats.org/drawingml/2006/main">
-                  <a:graphicData uri="http://schemas.microsoft.com/office/word/2010/wordprocessingShape">
-                    <wps:wsp>
-                      <wps:cNvSpPr txBox="1"/>
-                      <wps:spPr>
-                        <a:xfrm>
-                          <a:off x="0" y="0"/>
-                          <a:ext cx="843148" cy="326572"/>
-                        </a:xfrm>
-                        <a:prstGeom prst="rect">
-                          <a:avLst/>
-                        </a:prstGeom>
-                        <a:noFill/>
-                        <a:ln w="6350">
-                          <a:solidFill>
-                            <a:prstClr val="black"/>
-                          </a:solidFill>
-                        </a:ln>
-                      </wps:spPr>
-                      <wps:txbx>
-                        <w:txbxContent>
-                          <w:p>
-                            <w:pPr>
-                              <w:rPr>
-                                <w:color w:val="000000" w:themeColor="text1"/>
-                                <w:sz w:val="14"/>
-                                <w:szCs w:val="14"/>
-                                <w:lang w:val="es-MX"/>
-                              </w:rPr>
-                            </w:pPr>
-                            <w:r>
-                              <w:rPr>
-                                <w:color w:val="000000" w:themeColor="text1"/>
-                                <w:sz w:val="14"/>
-                                <w:szCs w:val="14"/>
-                                <w:lang w:val="es-MX"/>
-                              </w:rPr>
-                              <w:t>SERVIDOR USB</w:t>
-                            </w:r>
-                          </w:p>
-                        </w:txbxContent>
-                      </wps:txbx>
-                      <wps:bodyPr rot="0" spcFirstLastPara="0" vertOverflow="overflow" horzOverflow="overflow" vert="horz" wrap="square" lIns="91440" tIns="45720" rIns="91440" bIns="45720" numCol="1" spcCol="0" rtlCol="0" fromWordArt="0" anchor="t" anchorCtr="0" forceAA="0" compatLnSpc="1">
-                        <a:prstTxWarp prst="textNoShape">
-                          <a:avLst/>
-                        </a:prstTxWarp>
-                        <a:noAutofit/>
-                      </wps:bodyPr>
-                    </wps:wsp>
-                  </a:graphicData>
-                </a:graphic>
-                <wp14:sizeRelH relativeFrom="margin">
-                  <wp14:pctWidth>0</wp14:pctWidth>
-                </wp14:sizeRelH>
-                <wp14:sizeRelV relativeFrom="margin">
-                  <wp14:pctHeight>0</wp14:pctHeight>
-                </wp14:sizeRelV>
-              </wp:anchor>
-            </w:drawing>
-          </mc:Choice>
-          <mc:Fallback>
-            <w:pict>
-              <v:shape w14:anchorId="52B9FD47" id="_x0000_s1027" type="#_x0000_t202" style="position:absolute;left:0;text-align:left;margin-left:323.8pt;margin-top:36.05pt;width:66.4pt;height:25.7pt;z-index:251663360;visibility:visible;mso-wrap-style:square;mso-width-percent:0;mso-height-percent:0;mso-wrap-distance-left:9pt;mso-wrap-distance-top:0;mso-wrap-distance-right:9pt;mso-wrap-distance-bottom:0;mso-position-horizontal:absolute;mso-position-horizontal-relative:text;mso-position-vertical:absolute;mso-position-vertical-relative:text;mso-width-percent:0;mso-height-percent:0;mso-width-relative:margin;mso-height-relative:margin;v-text-anchor:top" o:gfxdata="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" filled="f" strokeweight=".5pt">
-                <v:textbox>
-                  <w:txbxContent>
-                    <w:p>
-                      <w:pPr>
-                        <w:rPr>
-                          <w:color w:val="000000" w:themeColor="text1"/>
-                          <w:sz w:val="14"/>
-                          <w:szCs w:val="14"/>
-                          <w:lang w:val="es-MX"/>
-                        </w:rPr>
-                      </w:pPr>
-                      <w:r>
-                        <w:rPr>
-                          <w:color w:val="000000" w:themeColor="text1"/>
-                          <w:sz w:val="14"/>
-                          <w:szCs w:val="14"/>
-                          <w:lang w:val="es-MX"/>
-                        </w:rPr>
-                        <w:t>SERVIDOR USB</w:t>
-                      </w:r>
-                    </w:p>
-                  </w:txbxContent>
-                </v:textbox>
-              </v:shape>
-            </w:pict>
-          </mc:Fallback>
-        </mc:AlternateContent>
-      </w:r>
-      <w:r>
-        <w:rPr>
-          <w:lang w:val="es-ES_tradnl" w:eastAsia="ja-JP"/>
-        </w:rPr>
         <w:drawing>
-          <wp:anchor distT="0" distB="0" distL="114300" distR="114300" simplePos="0" relativeHeight="251665408" behindDoc="0" locked="0" layoutInCell="1" allowOverlap="1" wp14:anchorId="724A534B" wp14:editId="7766B672">
-            <wp:simplePos x="0" y="0"/>
-            <wp:positionH relativeFrom="column">
-              <wp:posOffset>2555248</wp:posOffset>
-            </wp:positionH>
-            <wp:positionV relativeFrom="paragraph">
-              <wp:posOffset>220287</wp:posOffset>
-            </wp:positionV>
-            <wp:extent cx="475013" cy="236220"/>
-            <wp:effectExtent l="0" t="0" r="1270" b="0"/>
-            <wp:wrapNone/>
-            <wp:docPr id="1201231961" name="Imagen 1"/>
-            <wp:cNvGraphicFramePr>
-              <a:graphicFrameLocks xmlns:a="http://schemas.openxmlformats.org/drawingml/2006/main" noChangeAspect="1"/>
-            </wp:cNvGraphicFramePr>
-            <a:graphic xmlns:a="http://schemas.openxmlformats.org/drawingml/2006/main">
-              <a:graphicData uri="http://schemas.openxmlformats.org/drawingml/2006/picture">
-                <pic:pic xmlns:pic="http://schemas.openxmlformats.org/drawingml/2006/picture">
-                  <pic:nvPicPr>
-                    <pic:cNvPr id="1733194229" name=""/>
-                    <pic:cNvPicPr/>
-                  </pic:nvPicPr>
-                  <pic:blipFill>
-                    <a:blip r:embed="rId14">
-                      <a:extLst>
-                        <a:ext uri="{28A0092B-C50C-407E-A947-70E740481C1C}">
-                          <a14:useLocalDpi xmlns:a14="http://schemas.microsoft.com/office/drawing/2010/main" val="0"/>
-                        </a:ext>
-                      </a:extLst>
-                    </a:blip>
-                    <a:stretch>
-                      <a:fillRect/>
-                    </a:stretch>
-                  </pic:blipFill>
-                  <pic:spPr>
-                    <a:xfrm>
-                      <a:off x="0" y="0"/>
-                      <a:ext cx="475013" cy="236220"/>
-                    </a:xfrm>
-                    <a:prstGeom prst="rect">
-                      <a:avLst/>
-                    </a:prstGeom>
-                  </pic:spPr>
-                </pic:pic>
-              </a:graphicData>
-            </a:graphic>
-            <wp14:sizeRelH relativeFrom="margin">
-              <wp14:pctWidth>0</wp14:pctWidth>
-            </wp14:sizeRelH>
-            <wp14:sizeRelV relativeFrom="margin">
-              <wp14:pctHeight>0</wp14:pctHeight>
-            </wp14:sizeRelV>
-          </wp:anchor>
-        </w:drawing>
-      </w:r>
-      <w:r>
-        <w:rPr>
-          <w:lang w:val="es-ES_tradnl" w:eastAsia="ja-JP"/>
-        </w:rPr>
-        <w:drawing>
-          <wp:anchor distT="0" distB="0" distL="114300" distR="114300" simplePos="0" relativeHeight="251661312" behindDoc="0" locked="0" layoutInCell="1" allowOverlap="1" wp14:anchorId="69E93C80" wp14:editId="79792907">
+          <wp:anchor distT="0" distB="0" distL="114300" distR="114300" simplePos="0" relativeHeight="251661312" behindDoc="0" locked="0" layoutInCell="1" allowOverlap="1" wp14:anchorId="69E93C80" wp14:editId="725E2D05">
             <wp:simplePos x="0" y="0"/>
             <wp:positionH relativeFrom="column">
               <wp:posOffset>4113109</wp:posOffset>
@@ -15026,7 +15695,7 @@
                     <pic:cNvPicPr/>
                   </pic:nvPicPr>
                   <pic:blipFill>
-                    <a:blip r:embed="rId14">
+                    <a:blip r:embed="rId13">
                       <a:extLst>
                         <a:ext uri="{28A0092B-C50C-407E-A947-70E740481C1C}">
                           <a14:useLocalDpi xmlns:a14="http://schemas.microsoft.com/office/drawing/2010/main" val="0"/>
@@ -15066,7 +15735,7 @@
         <mc:AlternateContent>
           <mc:Choice Requires="wps">
             <w:drawing>
-              <wp:anchor distT="0" distB="0" distL="114300" distR="114300" simplePos="0" relativeHeight="251659264" behindDoc="0" locked="0" layoutInCell="1" allowOverlap="1" wp14:anchorId="2FD3BC01" wp14:editId="16ED1B18">
+              <wp:anchor distT="0" distB="0" distL="114300" distR="114300" simplePos="0" relativeHeight="251659264" behindDoc="0" locked="0" layoutInCell="1" allowOverlap="1" wp14:anchorId="2FD3BC01" wp14:editId="60BF1AAA">
                 <wp:simplePos x="0" y="0"/>
                 <wp:positionH relativeFrom="column">
                   <wp:posOffset>1523868</wp:posOffset>
@@ -15075,7 +15744,7 @@
                   <wp:posOffset>698747</wp:posOffset>
                 </wp:positionV>
                 <wp:extent cx="520575" cy="222636"/>
-                <wp:effectExtent l="0" t="0" r="13335" b="25400"/>
+                <wp:effectExtent l="0" t="0" r="0" b="6350"/>
                 <wp:wrapNone/>
                 <wp:docPr id="941331765" name="Cuadro de texto 5"/>
                 <wp:cNvGraphicFramePr/>
@@ -15093,9 +15762,7 @@
                         </a:prstGeom>
                         <a:noFill/>
                         <a:ln w="6350">
-                          <a:solidFill>
-                            <a:prstClr val="black"/>
-                          </a:solidFill>
+                          <a:noFill/>
                         </a:ln>
                       </wps:spPr>
                       <wps:txbx>
@@ -15138,7 +15805,7 @@
           </mc:Choice>
           <mc:Fallback>
             <w:pict>
-              <v:shape w14:anchorId="2FD3BC01" id="_x0000_s1028" type="#_x0000_t202" style="position:absolute;left:0;text-align:left;margin-left:120pt;margin-top:55pt;width:41pt;height:17.55pt;z-index:251659264;visibility:visible;mso-wrap-style:square;mso-width-percent:0;mso-wrap-distance-left:9pt;mso-wrap-distance-top:0;mso-wrap-distance-right:9pt;mso-wrap-distance-bottom:0;mso-position-horizontal:absolute;mso-position-horizontal-relative:text;mso-position-vertical:absolute;mso-position-vertical-relative:text;mso-width-percent:0;mso-width-relative:margin;v-text-anchor:top" o:gfxdata="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" filled="f" strokeweight=".5pt">
+              <v:shape w14:anchorId="2FD3BC01" id="_x0000_s1031" type="#_x0000_t202" style="position:absolute;left:0;text-align:left;margin-left:120pt;margin-top:55pt;width:41pt;height:17.55pt;z-index:251659264;visibility:visible;mso-wrap-style:square;mso-width-percent:0;mso-wrap-distance-left:9pt;mso-wrap-distance-top:0;mso-wrap-distance-right:9pt;mso-wrap-distance-bottom:0;mso-position-horizontal:absolute;mso-position-horizontal-relative:text;mso-position-vertical:absolute;mso-position-vertical-relative:text;mso-width-percent:0;mso-width-relative:margin;v-text-anchor:top" o:gfxdata="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" filled="f" stroked="f" strokeweight=".5pt">
                 <v:textbox>
                   <w:txbxContent>
                     <w:p>
@@ -15169,6 +15836,7 @@
       </w:r>
       <w:r>
         <w:rPr>
+          <w:noProof/>
           <w:lang w:val="es-ES_tradnl" w:eastAsia="ja-JP"/>
         </w:rPr>
         <w:drawing>
@@ -15195,7 +15863,7 @@
                     <pic:cNvPicPr/>
                   </pic:nvPicPr>
                   <pic:blipFill>
-                    <a:blip r:embed="rId14">
+                    <a:blip r:embed="rId13">
                       <a:extLst>
                         <a:ext uri="{28A0092B-C50C-407E-A947-70E740481C1C}">
                           <a14:useLocalDpi xmlns:a14="http://schemas.microsoft.com/office/drawing/2010/main" val="0"/>
@@ -16390,7 +17058,7 @@
         <v:path o:extrusionok="f" gradientshapeok="t" o:connecttype="rect"/>
         <o:lock v:ext="edit" aspectratio="t"/>
       </v:shapetype>
-      <v:shape id="_x0000_i1038" type="#_x0000_t75" style="width:19.5pt;height:2.25pt;visibility:visible;mso-wrap-style:square" o:bullet="t">
+      <v:shape id="_x0000_i1052" type="#_x0000_t75" style="width:19.65pt;height:2.35pt;visibility:visible;mso-wrap-style:square" o:bullet="t">
         <v:imagedata r:id="rId1" o:title=""/>
       </v:shape>
     </w:pict>

</xml_diff>